<commit_message>
Final commit. Bugfixes and improvements in Accommodation, Person, Booking, Configuration, Room. 	modified:   Controllers/AccommodationController.cs 	modified:   Controllers/ConfigurationController.cs 	modified:   Controllers/PersonController.cs 	modified:   Hubs/CountryProvincePlaceSelectorHub.cs 	modified:   Hubs/DocumentTransmissionHub.cs 	modified:   ProcessingClasses/DocumentTransmission/AlloggiatiWebWSDL.cs 	modified:   ProcessingClasses/DocumentTransmission/SOAPTransmission.cs 	modified:   Views/Accommodation/Delete.cshtml 	modified:   Views/Accommodation/Details.cshtml 	modified:   Views/Booking/Edit.cshtml 	modified:   Views/Configuration/Index.cshtml 	modified:   Views/Home/Privacy.cshtml 	modified:   Views/Person/Details.cshtml 	modified:   Views/Person/Edit.cshtml 	modified:   wwwroot/js/countryProvincePlaceSelector.js 	modified:   wwwroot/js/getRooms.js 	modified:   wwwroot/js/searchPerson.js
</commit_message>
<xml_diff>
--- a/DocumentTemplates/Contract28.docx
+++ b/DocumentTemplates/Contract28.docx
@@ -276,7 +276,7 @@
           <w:sz w:val="20"/>
           <w:szCs w:val="20"/>
         </w:rPr>
-        <w:t>419084001</w:t>
+        <w:t>419084005</w:t>
       </w:r>
       <w:r>
         <w:rPr>
@@ -351,7 +351,7 @@
           <w:sz w:val="20"/>
           <w:szCs w:val="20"/>
         </w:rPr>
-        <w:t>08/09/1998</w:t>
+        <w:t>09-08-1998</w:t>
       </w:r>
       <w:r>
         <w:rPr>
@@ -622,7 +622,7 @@
           <w:sz w:val="20"/>
           <w:szCs w:val="20"/>
         </w:rPr>
-        <w:t/>
+        <w:t>+39</w:t>
       </w:r>
       <w:r>
         <w:rPr>
@@ -681,7 +681,7 @@
           <w:sz w:val="20"/>
           <w:szCs w:val="20"/>
         </w:rPr>
-        <w:t/>
+        <w:t>34788554</w:t>
       </w:r>
       <w:r>
         <w:rPr>
@@ -750,7 +750,7 @@
           <w:sz w:val="20"/>
           <w:szCs w:val="20"/>
         </w:rPr>
-        <w:t/>
+        <w:t>nick@name.com</w:t>
       </w:r>
       <w:r>
         <w:rPr>
@@ -1140,7 +1140,7 @@
           <w:sz w:val="20"/>
           <w:szCs w:val="20"/>
         </w:rPr>
-        <w:t>07/08/1987</w:t>
+        <w:t>08-07-1987</w:t>
       </w:r>
       <w:r>
         <w:rPr>
@@ -1611,7 +1611,7 @@
           <w:sz w:val="20"/>
           <w:szCs w:val="20"/>
         </w:rPr>
-        <w:t/>
+        <w:t>edomarte@gmail.com</w:t>
       </w:r>
       <w:r>
         <w:rPr>
@@ -1754,7 +1754,7 @@
           <w:sz w:val="20"/>
           <w:szCs w:val="20"/>
         </w:rPr>
-        <w:t>Vico Del Gargano</w:t>
+        <w:t>416071059</w:t>
       </w:r>
       <w:r>
         <w:rPr>
@@ -3474,7 +3474,7 @@
           <w:sz w:val="20"/>
           <w:szCs w:val="20"/>
         </w:rPr>
-        <w:t>Vico Del Gargano</w:t>
+        <w:t>416071059</w:t>
       </w:r>
       <w:r>
         <w:rPr>
@@ -4887,7 +4887,7 @@
           <w:sz w:val="20"/>
           <w:szCs w:val="20"/>
         </w:rPr>
-        <w:t>25/04/2025</w:t>
+        <w:t>26/04/2025</w:t>
       </w:r>
       <w:r>
         <w:rPr>

</xml_diff>